<commit_message>
added everything completed until now
</commit_message>
<xml_diff>
--- a/homework7/homework_v07.docx
+++ b/homework7/homework_v07.docx
@@ -52,7 +52,7 @@
                         </a:ln>
                         <a:extLst>
                           <a:ext uri="{91240B29-F687-4f45-9708-019B960494DF}">
-                            <a14:hiddenLine xmlns:a14="http://schemas.microsoft.com/office/drawing/2010/main" xmlns:w="http://schemas.openxmlformats.org/wordprocessingml/2006/main" xmlns:w10="urn:schemas-microsoft-com:office:word" xmlns:v="urn:schemas-microsoft-com:vml" xmlns:o="urn:schemas-microsoft-com:office:office" xmlns="" xmlns:mv="urn:schemas-microsoft-com:mac:vml" xmlns:mo="http://schemas.microsoft.com/office/mac/office/2008/main" w="9525">
+                            <a14:hiddenLine xmlns:mo="http://schemas.microsoft.com/office/mac/office/2008/main" xmlns:mv="urn:schemas-microsoft-com:mac:vml" xmlns="" xmlns:o="urn:schemas-microsoft-com:office:office" xmlns:v="urn:schemas-microsoft-com:vml" xmlns:w10="urn:schemas-microsoft-com:office:word" xmlns:w="http://schemas.openxmlformats.org/wordprocessingml/2006/main" xmlns:a14="http://schemas.microsoft.com/office/drawing/2010/main" w="9525">
                               <a:solidFill>
                                 <a:srgbClr val="000000"/>
                               </a:solidFill>
@@ -196,14 +196,14 @@
                         <a:effectLst/>
                         <a:extLst>
                           <a:ext uri="{909E8E84-426E-40dd-AFC4-6F175D3DCCD1}">
-                            <a14:hiddenFill xmlns:a14="http://schemas.microsoft.com/office/drawing/2010/main" xmlns:w="http://schemas.openxmlformats.org/wordprocessingml/2006/main" xmlns:w10="urn:schemas-microsoft-com:office:word" xmlns:v="urn:schemas-microsoft-com:vml" xmlns:o="urn:schemas-microsoft-com:office:office" xmlns="" xmlns:mv="urn:schemas-microsoft-com:mac:vml" xmlns:mo="http://schemas.microsoft.com/office/mac/office/2008/main">
+                            <a14:hiddenFill xmlns:mo="http://schemas.microsoft.com/office/mac/office/2008/main" xmlns:mv="urn:schemas-microsoft-com:mac:vml" xmlns="" xmlns:o="urn:schemas-microsoft-com:office:office" xmlns:v="urn:schemas-microsoft-com:vml" xmlns:w10="urn:schemas-microsoft-com:office:word" xmlns:w="http://schemas.openxmlformats.org/wordprocessingml/2006/main" xmlns:a14="http://schemas.microsoft.com/office/drawing/2010/main">
                               <a:solidFill>
                                 <a:srgbClr val="FFFFFF"/>
                               </a:solidFill>
                             </a14:hiddenFill>
                           </a:ext>
                           <a:ext uri="{AF507438-7753-43e0-B8FC-AC1667EBCBE1}">
-                            <a14:hiddenEffects xmlns:a14="http://schemas.microsoft.com/office/drawing/2010/main" xmlns:w="http://schemas.openxmlformats.org/wordprocessingml/2006/main" xmlns:w10="urn:schemas-microsoft-com:office:word" xmlns:v="urn:schemas-microsoft-com:vml" xmlns:o="urn:schemas-microsoft-com:office:office" xmlns="" xmlns:mv="urn:schemas-microsoft-com:mac:vml" xmlns:mo="http://schemas.microsoft.com/office/mac/office/2008/main">
+                            <a14:hiddenEffects xmlns:mo="http://schemas.microsoft.com/office/mac/office/2008/main" xmlns:mv="urn:schemas-microsoft-com:mac:vml" xmlns="" xmlns:o="urn:schemas-microsoft-com:office:office" xmlns:v="urn:schemas-microsoft-com:vml" xmlns:w10="urn:schemas-microsoft-com:office:word" xmlns:w="http://schemas.openxmlformats.org/wordprocessingml/2006/main" xmlns:a14="http://schemas.microsoft.com/office/drawing/2010/main">
                               <a:effectLst>
                                 <a:outerShdw dist="107763" dir="2700000" algn="ctr" rotWithShape="0">
                                   <a:srgbClr val="808080"/>
@@ -228,7 +228,7 @@
               </wp:anchor>
             </w:drawing>
           </mc:Choice>
-          <mc:Fallback xmlns:mv="urn:schemas-microsoft-com:mac:vml" xmlns:mo="http://schemas.microsoft.com/office/mac/office/2008/main">
+          <mc:Fallback xmlns:mo="http://schemas.microsoft.com/office/mac/office/2008/main" xmlns:mv="urn:schemas-microsoft-com:mac:vml">
             <w:pict>
               <v:rect w14:anchorId="21CB4454" id="Rectangle 3" o:spid="_x0000_s1026" style="position:absolute;margin-left:5.25pt;margin-top:5.25pt;width:468pt;height:9in;z-index:-251661312;visibility:visible;mso-wrap-style:square;mso-width-percent:0;mso-height-percent:0;mso-wrap-distance-left:9pt;mso-wrap-distance-top:0;mso-wrap-distance-right:9pt;mso-wrap-distance-bottom:0;mso-position-horizontal:absolute;mso-position-horizontal-relative:margin;mso-position-vertical:absolute;mso-position-vertical-relative:margin;mso-width-percent:0;mso-height-percent:0;mso-width-relative:page;mso-height-relative:page;v-text-anchor:top" o:gfxdata="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" filled="f" strokecolor="#339" strokeweight="3pt">
                 <o:lock v:ext="edit" aspectratio="t"/>
@@ -287,14 +287,14 @@
                         <a:effectLst/>
                         <a:extLst>
                           <a:ext uri="{909E8E84-426E-40dd-AFC4-6F175D3DCCD1}">
-                            <a14:hiddenFill xmlns:a14="http://schemas.microsoft.com/office/drawing/2010/main" xmlns:w="http://schemas.openxmlformats.org/wordprocessingml/2006/main" xmlns:w10="urn:schemas-microsoft-com:office:word" xmlns:v="urn:schemas-microsoft-com:vml" xmlns:o="urn:schemas-microsoft-com:office:office" xmlns="" xmlns:mv="urn:schemas-microsoft-com:mac:vml" xmlns:mo="http://schemas.microsoft.com/office/mac/office/2008/main">
+                            <a14:hiddenFill xmlns:mo="http://schemas.microsoft.com/office/mac/office/2008/main" xmlns:mv="urn:schemas-microsoft-com:mac:vml" xmlns="" xmlns:o="urn:schemas-microsoft-com:office:office" xmlns:v="urn:schemas-microsoft-com:vml" xmlns:w10="urn:schemas-microsoft-com:office:word" xmlns:w="http://schemas.openxmlformats.org/wordprocessingml/2006/main" xmlns:a14="http://schemas.microsoft.com/office/drawing/2010/main">
                               <a:solidFill>
                                 <a:srgbClr val="FFFFFF"/>
                               </a:solidFill>
                             </a14:hiddenFill>
                           </a:ext>
                           <a:ext uri="{AF507438-7753-43e0-B8FC-AC1667EBCBE1}">
-                            <a14:hiddenEffects xmlns:a14="http://schemas.microsoft.com/office/drawing/2010/main" xmlns:w="http://schemas.openxmlformats.org/wordprocessingml/2006/main" xmlns:w10="urn:schemas-microsoft-com:office:word" xmlns:v="urn:schemas-microsoft-com:vml" xmlns:o="urn:schemas-microsoft-com:office:office" xmlns="" xmlns:mv="urn:schemas-microsoft-com:mac:vml" xmlns:mo="http://schemas.microsoft.com/office/mac/office/2008/main">
+                            <a14:hiddenEffects xmlns:mo="http://schemas.microsoft.com/office/mac/office/2008/main" xmlns:mv="urn:schemas-microsoft-com:mac:vml" xmlns="" xmlns:o="urn:schemas-microsoft-com:office:office" xmlns:v="urn:schemas-microsoft-com:vml" xmlns:w10="urn:schemas-microsoft-com:office:word" xmlns:w="http://schemas.openxmlformats.org/wordprocessingml/2006/main" xmlns:a14="http://schemas.microsoft.com/office/drawing/2010/main">
                               <a:effectLst>
                                 <a:outerShdw dist="107763" dir="2700000" algn="ctr" rotWithShape="0">
                                   <a:srgbClr val="808080"/>
@@ -319,7 +319,7 @@
               </wp:anchor>
             </w:drawing>
           </mc:Choice>
-          <mc:Fallback xmlns:mv="urn:schemas-microsoft-com:mac:vml" xmlns:mo="http://schemas.microsoft.com/office/mac/office/2008/main">
+          <mc:Fallback xmlns:mo="http://schemas.microsoft.com/office/mac/office/2008/main" xmlns:mv="urn:schemas-microsoft-com:mac:vml">
             <w:pict>
               <v:rect w14:anchorId="0B36FB85" id="Rectangle 2" o:spid="_x0000_s1026" style="position:absolute;margin-left:0;margin-top:0;width:468pt;height:9in;z-index:-251660288;visibility:visible;mso-wrap-style:square;mso-width-percent:0;mso-height-percent:0;mso-wrap-distance-left:9pt;mso-wrap-distance-top:0;mso-wrap-distance-right:9pt;mso-wrap-distance-bottom:0;mso-position-horizontal:center;mso-position-horizontal-relative:margin;mso-position-vertical:center;mso-position-vertical-relative:margin;mso-width-percent:0;mso-height-percent:0;mso-width-relative:page;mso-height-relative:page;v-text-anchor:top" o:gfxdata="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" filled="f" strokecolor="#be0f34" strokeweight="3pt">
                 <o:lock v:ext="edit" aspectratio="t"/>
@@ -870,6 +870,10 @@
         <w:spacing w:after="0"/>
         <w:jc w:val="left"/>
         <w:textAlignment w:val="auto"/>
+        <w:rPr>
+          <w:b/>
+          <w:caps/>
+        </w:rPr>
         <w:sectPr>
           <w:pgSz w:w="12240" w:h="15840"/>
           <w:pgMar w:top="1440" w:right="1440" w:bottom="1440" w:left="1440" w:header="720" w:footer="720" w:gutter="0"/>
@@ -1541,31 +1545,7 @@
                 <w:rPr>
                   <w:rFonts w:ascii="Cambria Math" w:hAnsi="Cambria Math"/>
                 </w:rPr>
-                <m:t>(</m:t>
-              </m:r>
-              <m:r>
-                <w:rPr>
-                  <w:rFonts w:ascii="Cambria Math" w:hAnsi="Cambria Math"/>
-                </w:rPr>
-                <m:t>0.20</m:t>
-              </m:r>
-              <m:r>
-                <w:rPr>
-                  <w:rFonts w:ascii="Cambria Math" w:hAnsi="Cambria Math"/>
-                </w:rPr>
-                <m:t xml:space="preserve"> - </m:t>
-              </m:r>
-              <m:r>
-                <w:rPr>
-                  <w:rFonts w:ascii="Cambria Math" w:hAnsi="Cambria Math"/>
-                </w:rPr>
-                <m:t>0.19</m:t>
-              </m:r>
-              <m:r>
-                <w:rPr>
-                  <w:rFonts w:ascii="Cambria Math" w:hAnsi="Cambria Math"/>
-                </w:rPr>
-                <m:t>)</m:t>
+                <m:t>(0.20 - 0.19)</m:t>
               </m:r>
             </m:num>
             <m:den>
@@ -1591,25 +1571,7 @@
                     <w:rPr>
                       <w:rFonts w:ascii="Cambria Math" w:hAnsi="Cambria Math"/>
                     </w:rPr>
-                    <m:t xml:space="preserve">0.20 </m:t>
-                  </m:r>
-                  <m:r>
-                    <w:rPr>
-                      <w:rFonts w:ascii="Cambria Math" w:hAnsi="Cambria Math"/>
-                    </w:rPr>
-                    <m:t>(1-</m:t>
-                  </m:r>
-                  <m:r>
-                    <w:rPr>
-                      <w:rFonts w:ascii="Cambria Math" w:hAnsi="Cambria Math"/>
-                    </w:rPr>
-                    <m:t>0.20</m:t>
-                  </m:r>
-                  <m:r>
-                    <w:rPr>
-                      <w:rFonts w:ascii="Cambria Math" w:hAnsi="Cambria Math"/>
-                    </w:rPr>
-                    <m:t>)</m:t>
+                    <m:t>0.20 (1-0.20)</m:t>
                   </m:r>
                 </m:num>
                 <m:den>
@@ -1643,25 +1605,7 @@
                     <w:rPr>
                       <w:rFonts w:ascii="Cambria Math" w:hAnsi="Cambria Math"/>
                     </w:rPr>
-                    <m:t>0.19</m:t>
-                  </m:r>
-                  <m:r>
-                    <w:rPr>
-                      <w:rFonts w:ascii="Cambria Math" w:hAnsi="Cambria Math"/>
-                    </w:rPr>
-                    <m:t>(1-</m:t>
-                  </m:r>
-                  <m:r>
-                    <w:rPr>
-                      <w:rFonts w:ascii="Cambria Math" w:hAnsi="Cambria Math"/>
-                    </w:rPr>
-                    <m:t>0.19</m:t>
-                  </m:r>
-                  <m:r>
-                    <w:rPr>
-                      <w:rFonts w:ascii="Cambria Math" w:hAnsi="Cambria Math"/>
-                    </w:rPr>
-                    <m:t>)</m:t>
+                    <m:t>0.19(1-0.19)</m:t>
                   </m:r>
                 </m:num>
                 <m:den>
@@ -1692,13 +1636,7 @@
             <w:rPr>
               <w:rFonts w:ascii="Cambria Math" w:hAnsi="Cambria Math"/>
             </w:rPr>
-            <m:t xml:space="preserve">Z= </m:t>
-          </m:r>
-          <m:r>
-            <w:rPr>
-              <w:rFonts w:ascii="Cambria Math" w:hAnsi="Cambria Math"/>
-            </w:rPr>
-            <m:t>0.56442</m:t>
+            <m:t>Z= 0.56442</m:t>
           </m:r>
         </m:oMath>
       </m:oMathPara>
@@ -1834,13 +1772,7 @@
                 <w:rPr>
                   <w:rFonts w:ascii="Cambria Math" w:hAnsi="Cambria Math"/>
                 </w:rPr>
-                <m:t>(1-</m:t>
-              </m:r>
-              <m:r>
-                <w:rPr>
-                  <w:rFonts w:ascii="Cambria Math" w:hAnsi="Cambria Math"/>
-                </w:rPr>
-                <m:t>0.80)</m:t>
+                <m:t>(1-0.80)</m:t>
               </m:r>
             </m:num>
             <m:den>
@@ -1858,49 +1790,33 @@
             </w:rPr>
             <m:t>=0.1</m:t>
           </m:r>
-          <m:r>
-            <w:rPr>
-              <w:rFonts w:ascii="Cambria Math" w:hAnsi="Cambria Math"/>
-            </w:rPr>
-            <m:t>=</m:t>
-          </m:r>
-          <m:r>
-            <w:rPr>
-              <w:rFonts w:ascii="Cambria Math" w:hAnsi="Cambria Math"/>
-              <w:color w:val="FF0000"/>
-            </w:rPr>
-            <m:t>0.2</m:t>
-          </m:r>
         </m:oMath>
       </m:oMathPara>
     </w:p>
     <w:p>
       <w:r>
-        <w:t xml:space="preserve">Most important to recall is that the above calculation functions for a one-tailed t-test. </w:t>
-      </w:r>
-      <w:r>
-        <w:t xml:space="preserve">Since we do want to consider the effects and consequences of missing an effect in the other direction and thus, we should multiply the area by two. </w:t>
-      </w:r>
-    </w:p>
-    <w:p>
-      <w:r>
         <w:t>This calculation allows us to find the z-score according to a corresponding area. In this case, the z-score for area (0.</w:t>
       </w:r>
       <w:r>
-        <w:t>2</w:t>
-      </w:r>
-      <w:r>
-        <w:t>) is less than the computed z-score found above (0.5644). In this case, we know that the z-score which has been calculated by the first formula is larger than the value that is calculated by the second formula. As a byproduct, we are able to say that the new system error rate of P2 is notably smaller than that of P1 but is still not statistically significant as it is larger than 0.05.</w:t>
-      </w:r>
-    </w:p>
-    <w:p>
-      <w:r>
-        <w:t xml:space="preserve">The next portion of this assignment asks us to assess what the minimum decrease in error rate that will result in a statistically significant result. To make things easy, we can assess the various decreases in error rate that may result in something statistically significant. </w:t>
-      </w:r>
-    </w:p>
-    <w:p>
-      <w:r>
-        <w:t xml:space="preserve">Reconsider the following hypothesis: </w:t>
+        <w:t>1</w:t>
+      </w:r>
+      <w:r>
+        <w:t xml:space="preserve">) </w:t>
+      </w:r>
+      <w:r>
+        <w:t xml:space="preserve">and the corresponding desired score for this area is 1.2820 which </w:t>
+      </w:r>
+      <w:r>
+        <w:t>is l</w:t>
+      </w:r>
+      <w:r>
+        <w:t>arger</w:t>
+      </w:r>
+      <w:r>
+        <w:t xml:space="preserve"> than the computed z-score found above (0.5644). </w:t>
+      </w:r>
+      <w:r>
+        <w:t>When we compare these two z-scores, we can make the decision for rejecting our null hypothesis. Let us state the following null and alternative hypothesis:</w:t>
       </w:r>
     </w:p>
     <w:p>
@@ -1978,26 +1894,85 @@
             <w:rPr>
               <w:rFonts w:ascii="Cambria Math" w:hAnsi="Cambria Math"/>
             </w:rPr>
-            <m:t>=</m:t>
-          </m:r>
-          <m:r>
-            <w:rPr>
-              <w:rFonts w:ascii="Cambria Math" w:hAnsi="Cambria Math"/>
-            </w:rPr>
-            <m:t>There is some statistical significance between the two systems.</m:t>
+            <m:t>=There is some statistical significance between the two systems.</m:t>
           </m:r>
         </m:oMath>
       </m:oMathPara>
     </w:p>
     <w:p>
       <w:r>
-        <w:t xml:space="preserve">We first need to pick to assess varying error rates for the base system and the new system. This means that we need to assess when the difference will result in a p-value that is less than 0.05. </w:t>
-      </w:r>
-      <w:r>
-        <w:t xml:space="preserve">Our critical value is our calculated z-score. We can reject the null </w:t>
-      </w:r>
-      <w:r>
-        <w:t xml:space="preserve">hypothesis when the critical value is less than our p-value or when c &lt; mean. At an error rate of 0.1992, our critical value is 0.0448 which is less than our p-value and thus we can reject the null and note statistical significance in our data. </w:t>
+        <w:t>For part 1 of this Task, we can compare the two z-scores (1</w:t>
+      </w:r>
+      <w:r>
+        <w:t>.2820</w:t>
+      </w:r>
+      <w:r>
+        <w:t xml:space="preserve"> and 0.5644) and we can say that the z-score calculated via formula is larger than the z-score calculated by the area formula. We can state that P2 (the new system error rate) is significantly lower than P1. </w:t>
+      </w:r>
+    </w:p>
+    <w:p>
+      <w:r>
+        <w:t>The next portion of this assignment asks us to assess what the minimum decrease in error rate that will result in a statistically significant result. To make things easy, we can assess the various decreases in error rate that may result in something statistically significant.</w:t>
+      </w:r>
+    </w:p>
+    <w:p>
+      <w:r>
+        <w:t xml:space="preserve">To do this, we can utilize the Excel calculator provided and input varying numbers until we see a result that is </w:t>
+      </w:r>
+      <w:r>
+        <w:rPr>
+          <w:i/>
+          <w:iCs/>
+        </w:rPr>
+        <w:t>not</w:t>
+      </w:r>
+      <w:r>
+        <w:t xml:space="preserve"> statistically significant. We are able to determine that a decrease in error rate of 00.17% will result in a not statistically significant result. Such a decrease will result in a z-score of 0.0952 which is less than our area z-score calculation and we are able to determine that P2 (the new system error) is not statistically significant when compared to P1 (the old system error)</w:t>
+      </w:r>
+    </w:p>
+    <w:p>
+      <w:pPr>
+        <w:jc w:val="center"/>
+      </w:pPr>
+      <w:r>
+        <w:rPr>
+          <w:noProof/>
+        </w:rPr>
+        <w:drawing>
+          <wp:inline distT="0" distB="0" distL="0" distR="0" wp14:anchorId="04D36CF2" wp14:editId="3E073590">
+            <wp:extent cx="4519246" cy="1135432"/>
+            <wp:effectExtent l="0" t="0" r="2540" b="0"/>
+            <wp:docPr id="6" name="Picture 6" descr="Table&#10;&#10;Description automatically generated"/>
+            <wp:cNvGraphicFramePr>
+              <a:graphicFrameLocks xmlns:a="http://schemas.openxmlformats.org/drawingml/2006/main" noChangeAspect="1"/>
+            </wp:cNvGraphicFramePr>
+            <a:graphic xmlns:a="http://schemas.openxmlformats.org/drawingml/2006/main">
+              <a:graphicData uri="http://schemas.openxmlformats.org/drawingml/2006/picture">
+                <pic:pic xmlns:pic="http://schemas.openxmlformats.org/drawingml/2006/picture">
+                  <pic:nvPicPr>
+                    <pic:cNvPr id="6" name="Picture 6" descr="Table&#10;&#10;Description automatically generated"/>
+                    <pic:cNvPicPr/>
+                  </pic:nvPicPr>
+                  <pic:blipFill>
+                    <a:blip r:embed="rId9"/>
+                    <a:stretch>
+                      <a:fillRect/>
+                    </a:stretch>
+                  </pic:blipFill>
+                  <pic:spPr>
+                    <a:xfrm>
+                      <a:off x="0" y="0"/>
+                      <a:ext cx="4539625" cy="1140552"/>
+                    </a:xfrm>
+                    <a:prstGeom prst="rect">
+                      <a:avLst/>
+                    </a:prstGeom>
+                  </pic:spPr>
+                </pic:pic>
+              </a:graphicData>
+            </a:graphic>
+          </wp:inline>
+        </w:drawing>
       </w:r>
     </w:p>
     <w:p>
@@ -2012,24 +1987,286 @@
         <w:t>N</w:t>
       </w:r>
       <w:r>
-        <w:t xml:space="preserve"> = 100, 500, 2000, 5000, and 10000 with a confidence level of 85%, 90%, and 95%. </w:t>
-      </w:r>
-    </w:p>
-    <w:p>
-      <w:pPr>
+        <w:t xml:space="preserve"> = 100, 500, 2000, 5000, and 10000 with a confidence level of</w:t>
+      </w:r>
+      <w:r>
+        <w:t xml:space="preserve"> 80%,</w:t>
+      </w:r>
+      <w:r>
+        <w:t xml:space="preserve"> 85%, 90%, and 95%. </w:t>
+      </w:r>
+      <w:r>
+        <w:t>Let us first refresh our memories as to what our chosen hypotheses are:</w:t>
+      </w:r>
+    </w:p>
+    <w:p>
+      <m:oMathPara>
+        <m:oMath>
+          <m:sSub>
+            <m:sSubPr>
+              <m:ctrlPr>
+                <w:ins w:id="47" w:author="Unknown" w:date="2023-03-08T07:29:00Z">
+                  <w:rPr>
+                    <w:rFonts w:ascii="Cambria Math" w:hAnsi="Cambria Math"/>
+                    <w:i/>
+                  </w:rPr>
+                </w:ins>
+              </m:ctrlPr>
+            </m:sSubPr>
+            <m:e>
+              <m:r>
+                <w:rPr>
+                  <w:rFonts w:ascii="Cambria Math" w:hAnsi="Cambria Math"/>
+                </w:rPr>
+                <m:t>H</m:t>
+              </m:r>
+            </m:e>
+            <m:sub>
+              <m:r>
+                <w:rPr>
+                  <w:rFonts w:ascii="Cambria Math" w:hAnsi="Cambria Math"/>
+                </w:rPr>
+                <m:t>0</m:t>
+              </m:r>
+            </m:sub>
+          </m:sSub>
+          <m:r>
+            <w:rPr>
+              <w:rFonts w:ascii="Cambria Math" w:hAnsi="Cambria Math"/>
+            </w:rPr>
+            <m:t>=There is no difference between the two systems.</m:t>
+          </m:r>
+        </m:oMath>
+      </m:oMathPara>
+    </w:p>
+    <w:p>
+      <m:oMathPara>
+        <m:oMath>
+          <m:sSub>
+            <m:sSubPr>
+              <m:ctrlPr>
+                <w:ins w:id="48" w:author="Unknown" w:date="2023-03-08T07:29:00Z">
+                  <w:rPr>
+                    <w:rFonts w:ascii="Cambria Math" w:hAnsi="Cambria Math"/>
+                    <w:i/>
+                  </w:rPr>
+                </w:ins>
+              </m:ctrlPr>
+            </m:sSubPr>
+            <m:e>
+              <m:r>
+                <w:rPr>
+                  <w:rFonts w:ascii="Cambria Math" w:hAnsi="Cambria Math"/>
+                </w:rPr>
+                <m:t>H</m:t>
+              </m:r>
+            </m:e>
+            <m:sub>
+              <m:r>
+                <w:rPr>
+                  <w:rFonts w:ascii="Cambria Math" w:hAnsi="Cambria Math"/>
+                </w:rPr>
+                <m:t>A</m:t>
+              </m:r>
+            </m:sub>
+          </m:sSub>
+          <m:r>
+            <w:rPr>
+              <w:rFonts w:ascii="Cambria Math" w:hAnsi="Cambria Math"/>
+            </w:rPr>
+            <m:t>=There is some statistical significance between the two systems.</m:t>
+          </m:r>
+        </m:oMath>
+      </m:oMathPara>
+    </w:p>
+    <w:p>
+      <w:r>
+        <w:t>For ease of use,</w:t>
+      </w:r>
+      <w:r>
+        <w:t xml:space="preserve"> I wrote a simple python function that will calculate the score of both area z and computational z. This is just so I don’t have to continue clicking through Excel but instead can just alter the variables. The equations are the same as utilized in the Excel sheet, so I have elected to not include a screenshot of the code. </w:t>
+      </w:r>
+    </w:p>
+    <w:p>
+      <w:r>
+        <w:t>Again, we will want to compare the area score to the other score. The scores are compiled below.</w:t>
+      </w:r>
+    </w:p>
+    <w:p>
+      <w:r>
         <w:rPr>
-          <w:ins w:id="47" w:author="Gavin Thomas Koma" w:date="2023-03-08T07:22:00Z"/>
+          <w:noProof/>
         </w:rPr>
-      </w:pPr>
+        <w:lastRenderedPageBreak/>
+        <w:drawing>
+          <wp:anchor distT="0" distB="0" distL="114300" distR="114300" simplePos="0" relativeHeight="251659264" behindDoc="1" locked="0" layoutInCell="1" allowOverlap="1" wp14:anchorId="17E7B27F" wp14:editId="4566A678">
+            <wp:simplePos x="0" y="0"/>
+            <wp:positionH relativeFrom="column">
+              <wp:posOffset>-255494</wp:posOffset>
+            </wp:positionH>
+            <wp:positionV relativeFrom="paragraph">
+              <wp:posOffset>214854</wp:posOffset>
+            </wp:positionV>
+            <wp:extent cx="6427470" cy="7586980"/>
+            <wp:effectExtent l="0" t="0" r="0" b="0"/>
+            <wp:wrapTight wrapText="bothSides">
+              <wp:wrapPolygon edited="0">
+                <wp:start x="0" y="0"/>
+                <wp:lineTo x="0" y="21549"/>
+                <wp:lineTo x="21553" y="21549"/>
+                <wp:lineTo x="21553" y="0"/>
+                <wp:lineTo x="0" y="0"/>
+              </wp:wrapPolygon>
+            </wp:wrapTight>
+            <wp:docPr id="7" name="Picture 7" descr="Table&#10;&#10;Description automatically generated"/>
+            <wp:cNvGraphicFramePr>
+              <a:graphicFrameLocks xmlns:a="http://schemas.openxmlformats.org/drawingml/2006/main" noChangeAspect="1"/>
+            </wp:cNvGraphicFramePr>
+            <a:graphic xmlns:a="http://schemas.openxmlformats.org/drawingml/2006/main">
+              <a:graphicData uri="http://schemas.openxmlformats.org/drawingml/2006/picture">
+                <pic:pic xmlns:pic="http://schemas.openxmlformats.org/drawingml/2006/picture">
+                  <pic:nvPicPr>
+                    <pic:cNvPr id="7" name="Picture 7" descr="Table&#10;&#10;Description automatically generated"/>
+                    <pic:cNvPicPr/>
+                  </pic:nvPicPr>
+                  <pic:blipFill>
+                    <a:blip r:embed="rId10"/>
+                    <a:stretch>
+                      <a:fillRect/>
+                    </a:stretch>
+                  </pic:blipFill>
+                  <pic:spPr>
+                    <a:xfrm>
+                      <a:off x="0" y="0"/>
+                      <a:ext cx="6427470" cy="7586980"/>
+                    </a:xfrm>
+                    <a:prstGeom prst="rect">
+                      <a:avLst/>
+                    </a:prstGeom>
+                  </pic:spPr>
+                </pic:pic>
+              </a:graphicData>
+            </a:graphic>
+            <wp14:sizeRelH relativeFrom="page">
+              <wp14:pctWidth>0</wp14:pctWidth>
+            </wp14:sizeRelH>
+            <wp14:sizeRelV relativeFrom="page">
+              <wp14:pctHeight>0</wp14:pctHeight>
+            </wp14:sizeRelV>
+          </wp:anchor>
+        </w:drawing>
+      </w:r>
+    </w:p>
+    <w:p>
+      <w:pPr>
+        <w:widowControl/>
+        <w:overflowPunct/>
+        <w:autoSpaceDE/>
+        <w:autoSpaceDN/>
+        <w:adjustRightInd/>
+        <w:spacing w:after="0"/>
+        <w:jc w:val="left"/>
+        <w:textAlignment w:val="auto"/>
+      </w:pPr>
+      <w:r>
+        <w:br w:type="page"/>
+      </w:r>
+    </w:p>
+    <w:p>
+      <w:r>
+        <w:rPr>
+          <w:noProof/>
+        </w:rPr>
+        <w:lastRenderedPageBreak/>
+        <w:drawing>
+          <wp:anchor distT="0" distB="0" distL="114300" distR="114300" simplePos="0" relativeHeight="251660288" behindDoc="1" locked="0" layoutInCell="1" allowOverlap="1" wp14:anchorId="6BBF00EE" wp14:editId="04A00F3E">
+            <wp:simplePos x="0" y="0"/>
+            <wp:positionH relativeFrom="column">
+              <wp:posOffset>-161290</wp:posOffset>
+            </wp:positionH>
+            <wp:positionV relativeFrom="paragraph">
+              <wp:posOffset>348615</wp:posOffset>
+            </wp:positionV>
+            <wp:extent cx="6297930" cy="7435850"/>
+            <wp:effectExtent l="0" t="0" r="1270" b="6350"/>
+            <wp:wrapTight wrapText="bothSides">
+              <wp:wrapPolygon edited="0">
+                <wp:start x="0" y="0"/>
+                <wp:lineTo x="0" y="21582"/>
+                <wp:lineTo x="21561" y="21582"/>
+                <wp:lineTo x="21561" y="0"/>
+                <wp:lineTo x="0" y="0"/>
+              </wp:wrapPolygon>
+            </wp:wrapTight>
+            <wp:docPr id="11" name="Picture 11" descr="Table&#10;&#10;Description automatically generated"/>
+            <wp:cNvGraphicFramePr>
+              <a:graphicFrameLocks xmlns:a="http://schemas.openxmlformats.org/drawingml/2006/main" noChangeAspect="1"/>
+            </wp:cNvGraphicFramePr>
+            <a:graphic xmlns:a="http://schemas.openxmlformats.org/drawingml/2006/main">
+              <a:graphicData uri="http://schemas.openxmlformats.org/drawingml/2006/picture">
+                <pic:pic xmlns:pic="http://schemas.openxmlformats.org/drawingml/2006/picture">
+                  <pic:nvPicPr>
+                    <pic:cNvPr id="11" name="Picture 11" descr="Table&#10;&#10;Description automatically generated"/>
+                    <pic:cNvPicPr/>
+                  </pic:nvPicPr>
+                  <pic:blipFill>
+                    <a:blip r:embed="rId11"/>
+                    <a:stretch>
+                      <a:fillRect/>
+                    </a:stretch>
+                  </pic:blipFill>
+                  <pic:spPr>
+                    <a:xfrm>
+                      <a:off x="0" y="0"/>
+                      <a:ext cx="6297930" cy="7435850"/>
+                    </a:xfrm>
+                    <a:prstGeom prst="rect">
+                      <a:avLst/>
+                    </a:prstGeom>
+                  </pic:spPr>
+                </pic:pic>
+              </a:graphicData>
+            </a:graphic>
+            <wp14:sizeRelH relativeFrom="page">
+              <wp14:pctWidth>0</wp14:pctWidth>
+            </wp14:sizeRelH>
+            <wp14:sizeRelV relativeFrom="page">
+              <wp14:pctHeight>0</wp14:pctHeight>
+            </wp14:sizeRelV>
+          </wp:anchor>
+        </w:drawing>
+      </w:r>
+    </w:p>
+    <w:p/>
+    <w:p>
+      <w:pPr>
+        <w:rPr>
+          <w:ins w:id="49" w:author="Gavin Thomas Koma" w:date="2023-03-08T07:22:00Z"/>
+        </w:rPr>
+      </w:pPr>
+      <w:r>
+        <w:lastRenderedPageBreak/>
+        <w:t xml:space="preserve">We see that the minimum rate of decreases as we increase the confidence interval. Given lower confidence intervals, we are giving room for more error in our system while a smaller confidence interval decreases the room for error. We see this trend through all of the included charts above and it is an important thing to note for this task. We are able to determine significance by comparing the computed z-score to the area z-score that can be found in a z-table. We are able to reject our null hypothesis that there is no difference between the two systems, and we are able to state that there is some difference given a certain error rate. To do so, if our computed z-score is </w:t>
+      </w:r>
+      <w:r>
+        <w:rPr>
+          <w:i/>
+          <w:iCs/>
+        </w:rPr>
+        <w:t>less</w:t>
+      </w:r>
+      <w:r>
+        <w:t xml:space="preserve"> than the desired z-score (found in the table) then we can reject our null hypothesis.</w:t>
+      </w:r>
     </w:p>
     <w:p>
       <w:pPr>
         <w:pStyle w:val="Heading1"/>
         <w:rPr>
-          <w:ins w:id="48" w:author="Gavin Thomas Koma" w:date="2023-03-08T07:21:00Z"/>
+          <w:ins w:id="50" w:author="Gavin Thomas Koma" w:date="2023-03-08T07:21:00Z"/>
         </w:rPr>
       </w:pPr>
-      <w:ins w:id="49" w:author="Gavin Thomas Koma" w:date="2023-03-08T07:22:00Z">
+      <w:ins w:id="51" w:author="Gavin Thomas Koma" w:date="2023-03-08T07:22:00Z">
         <w:r>
           <w:t>Conclusion</w:t>
         </w:r>
@@ -2040,13 +2277,13 @@
         <w:pStyle w:val="Heading1"/>
         <w:pageBreakBefore/>
         <w:rPr>
-          <w:del w:id="50" w:author="Gavin Thomas Koma" w:date="2023-03-08T07:21:00Z"/>
+          <w:del w:id="52" w:author="Gavin Thomas Koma" w:date="2023-03-08T07:21:00Z"/>
         </w:rPr>
-        <w:pPrChange w:id="51" w:author="Gavin Thomas Koma" w:date="2023-03-08T07:21:00Z">
+        <w:pPrChange w:id="53" w:author="Gavin Thomas Koma" w:date="2023-03-08T07:21:00Z">
           <w:pPr/>
         </w:pPrChange>
       </w:pPr>
-      <w:del w:id="52" w:author="Gavin Thomas Koma" w:date="2023-03-08T07:21:00Z">
+      <w:del w:id="54" w:author="Gavin Thomas Koma" w:date="2023-03-08T07:21:00Z">
         <w:r>
           <w:delText xml:space="preserve">As with any python project, one must first import any necessary libraries. For this task, I imported numpy, pandas, matplotlib, as well as random. To do so, the following snippet was included at the start of my script: </w:delText>
         </w:r>
@@ -2056,17 +2293,20 @@
       <w:pPr>
         <w:pStyle w:val="Heading1"/>
         <w:rPr>
-          <w:del w:id="53" w:author="Gavin Thomas Koma" w:date="2023-03-08T07:21:00Z"/>
+          <w:del w:id="55" w:author="Gavin Thomas Koma" w:date="2023-03-08T07:21:00Z"/>
         </w:rPr>
-        <w:pPrChange w:id="54" w:author="Gavin Thomas Koma" w:date="2023-03-08T07:21:00Z">
+        <w:pPrChange w:id="56" w:author="Gavin Thomas Koma" w:date="2023-03-08T07:21:00Z">
           <w:pPr>
             <w:jc w:val="center"/>
           </w:pPr>
         </w:pPrChange>
       </w:pPr>
-      <w:del w:id="55" w:author="Gavin Thomas Koma" w:date="2023-03-08T07:21:00Z">
+      <w:del w:id="57" w:author="Gavin Thomas Koma" w:date="2023-03-08T07:21:00Z">
         <w:r>
           <w:rPr>
+            <w:b w:val="0"/>
+            <w:bCs w:val="0"/>
+            <w:caps w:val="0"/>
             <w:noProof/>
           </w:rPr>
           <w:drawing>
@@ -2085,7 +2325,7 @@
                       <pic:cNvPicPr/>
                     </pic:nvPicPr>
                     <pic:blipFill>
-                      <a:blip r:embed="rId9"/>
+                      <a:blip r:embed="rId12"/>
                       <a:stretch>
                         <a:fillRect/>
                       </a:stretch>
@@ -2111,13 +2351,13 @@
       <w:pPr>
         <w:pStyle w:val="Heading1"/>
         <w:rPr>
-          <w:del w:id="56" w:author="Gavin Thomas Koma" w:date="2023-03-08T07:21:00Z"/>
+          <w:del w:id="58" w:author="Gavin Thomas Koma" w:date="2023-03-08T07:21:00Z"/>
         </w:rPr>
-        <w:pPrChange w:id="57" w:author="Gavin Thomas Koma" w:date="2023-03-08T07:21:00Z">
+        <w:pPrChange w:id="59" w:author="Gavin Thomas Koma" w:date="2023-03-08T07:21:00Z">
           <w:pPr/>
         </w:pPrChange>
       </w:pPr>
-      <w:del w:id="58" w:author="Gavin Thomas Koma" w:date="2023-03-08T07:21:00Z">
+      <w:del w:id="60" w:author="Gavin Thomas Koma" w:date="2023-03-08T07:21:00Z">
         <w:r>
           <w:delText>At this point, we can start diving into the real work of this homework assignment. The first goal is to generate a set of 11 independent data points with a variance of 1 (from a Gaussian distribution). To do so, I listed all initial variables and created a dictionary that will allow me to format data for use. This dataset has 11 varying means, but all have the same size.</w:delText>
         </w:r>
@@ -2130,17 +2370,20 @@
       <w:pPr>
         <w:pStyle w:val="Heading1"/>
         <w:rPr>
-          <w:del w:id="59" w:author="Gavin Thomas Koma" w:date="2023-03-08T07:21:00Z"/>
+          <w:del w:id="61" w:author="Gavin Thomas Koma" w:date="2023-03-08T07:21:00Z"/>
         </w:rPr>
-        <w:pPrChange w:id="60" w:author="Gavin Thomas Koma" w:date="2023-03-08T07:21:00Z">
+        <w:pPrChange w:id="62" w:author="Gavin Thomas Koma" w:date="2023-03-08T07:21:00Z">
           <w:pPr>
             <w:jc w:val="center"/>
           </w:pPr>
         </w:pPrChange>
       </w:pPr>
-      <w:del w:id="61" w:author="Gavin Thomas Koma" w:date="2023-03-08T07:21:00Z">
+      <w:del w:id="63" w:author="Gavin Thomas Koma" w:date="2023-03-08T07:21:00Z">
         <w:r>
           <w:rPr>
+            <w:b w:val="0"/>
+            <w:bCs w:val="0"/>
+            <w:caps w:val="0"/>
             <w:noProof/>
           </w:rPr>
           <w:drawing>
@@ -2159,7 +2402,7 @@
                       <pic:cNvPicPr/>
                     </pic:nvPicPr>
                     <pic:blipFill>
-                      <a:blip r:embed="rId10"/>
+                      <a:blip r:embed="rId13"/>
                       <a:stretch>
                         <a:fillRect/>
                       </a:stretch>
@@ -2185,13 +2428,13 @@
       <w:pPr>
         <w:pStyle w:val="Heading1"/>
         <w:rPr>
-          <w:del w:id="62" w:author="Gavin Thomas Koma" w:date="2023-03-08T07:21:00Z"/>
+          <w:del w:id="64" w:author="Gavin Thomas Koma" w:date="2023-03-08T07:21:00Z"/>
         </w:rPr>
-        <w:pPrChange w:id="63" w:author="Gavin Thomas Koma" w:date="2023-03-08T07:21:00Z">
+        <w:pPrChange w:id="65" w:author="Gavin Thomas Koma" w:date="2023-03-08T07:21:00Z">
           <w:pPr/>
         </w:pPrChange>
       </w:pPr>
-      <w:del w:id="64" w:author="Gavin Thomas Koma" w:date="2023-03-08T07:21:00Z">
+      <w:del w:id="66" w:author="Gavin Thomas Koma" w:date="2023-03-08T07:21:00Z">
         <w:r>
           <w:delText xml:space="preserve">The code above functions by taking the specified means and supplying them to my dataframe generation command that utilizes np.random.normal. </w:delText>
         </w:r>
@@ -2213,17 +2456,20 @@
       <w:pPr>
         <w:pStyle w:val="Heading1"/>
         <w:rPr>
-          <w:del w:id="65" w:author="Gavin Thomas Koma" w:date="2023-03-08T07:21:00Z"/>
+          <w:del w:id="67" w:author="Gavin Thomas Koma" w:date="2023-03-08T07:21:00Z"/>
         </w:rPr>
-        <w:pPrChange w:id="66" w:author="Gavin Thomas Koma" w:date="2023-03-08T07:21:00Z">
+        <w:pPrChange w:id="68" w:author="Gavin Thomas Koma" w:date="2023-03-08T07:21:00Z">
           <w:pPr>
             <w:jc w:val="center"/>
           </w:pPr>
         </w:pPrChange>
       </w:pPr>
-      <w:del w:id="67" w:author="Gavin Thomas Koma" w:date="2023-03-08T07:21:00Z">
+      <w:del w:id="69" w:author="Gavin Thomas Koma" w:date="2023-03-08T07:21:00Z">
         <w:r>
           <w:rPr>
+            <w:b w:val="0"/>
+            <w:bCs w:val="0"/>
+            <w:caps w:val="0"/>
             <w:noProof/>
           </w:rPr>
           <w:drawing>
@@ -2242,7 +2488,7 @@
                       <pic:cNvPicPr/>
                     </pic:nvPicPr>
                     <pic:blipFill>
-                      <a:blip r:embed="rId11"/>
+                      <a:blip r:embed="rId14"/>
                       <a:stretch>
                         <a:fillRect/>
                       </a:stretch>
@@ -2268,13 +2514,13 @@
       <w:pPr>
         <w:pStyle w:val="Heading1"/>
         <w:rPr>
-          <w:del w:id="68" w:author="Gavin Thomas Koma" w:date="2023-03-08T07:21:00Z"/>
+          <w:del w:id="70" w:author="Gavin Thomas Koma" w:date="2023-03-08T07:21:00Z"/>
         </w:rPr>
-        <w:pPrChange w:id="69" w:author="Gavin Thomas Koma" w:date="2023-03-08T07:21:00Z">
+        <w:pPrChange w:id="71" w:author="Gavin Thomas Koma" w:date="2023-03-08T07:21:00Z">
           <w:pPr/>
         </w:pPrChange>
       </w:pPr>
-      <w:del w:id="70" w:author="Gavin Thomas Koma" w:date="2023-03-08T07:21:00Z">
+      <w:del w:id="72" w:author="Gavin Thomas Koma" w:date="2023-03-08T07:21:00Z">
         <w:r>
           <w:delText>This completes Task 1 of the homework assignment as step 1 was to just create 11 independent datasets consisting of 10^6 points with a variance of 1 and varying means.</w:delText>
         </w:r>
@@ -2284,15 +2530,10 @@
       <w:pPr>
         <w:pStyle w:val="Heading1"/>
         <w:rPr>
-          <w:del w:id="71" w:author="Gavin Thomas Koma" w:date="2023-03-08T07:21:00Z"/>
+          <w:del w:id="73" w:author="Gavin Thomas Koma" w:date="2023-03-08T07:21:00Z"/>
         </w:rPr>
-        <w:pPrChange w:id="72" w:author="Gavin Thomas Koma" w:date="2023-03-08T07:21:00Z">
-          <w:pPr>
-            <w:pStyle w:val="Heading1"/>
-          </w:pPr>
-        </w:pPrChange>
-      </w:pPr>
-      <w:del w:id="73" w:author="Gavin Thomas Koma" w:date="2023-03-08T07:21:00Z">
+      </w:pPr>
+      <w:del w:id="74" w:author="Gavin Thomas Koma" w:date="2023-03-08T07:21:00Z">
         <w:r>
           <w:delText>Task 2</w:delText>
         </w:r>
@@ -2302,13 +2543,13 @@
       <w:pPr>
         <w:pStyle w:val="Heading1"/>
         <w:rPr>
-          <w:del w:id="74" w:author="Gavin Thomas Koma" w:date="2023-03-08T07:21:00Z"/>
+          <w:del w:id="75" w:author="Gavin Thomas Koma" w:date="2023-03-08T07:21:00Z"/>
         </w:rPr>
-        <w:pPrChange w:id="75" w:author="Gavin Thomas Koma" w:date="2023-03-08T07:21:00Z">
+        <w:pPrChange w:id="76" w:author="Gavin Thomas Koma" w:date="2023-03-08T07:21:00Z">
           <w:pPr/>
         </w:pPrChange>
       </w:pPr>
-      <w:del w:id="76" w:author="Gavin Thomas Koma" w:date="2023-03-08T07:21:00Z">
+      <w:del w:id="77" w:author="Gavin Thomas Koma" w:date="2023-03-08T07:21:00Z">
         <w:r>
           <w:delText xml:space="preserve">Task 2’s goal was first to utilize a dataset with a mean of </w:delText>
         </w:r>
@@ -2330,17 +2571,20 @@
       <w:pPr>
         <w:pStyle w:val="Heading1"/>
         <w:rPr>
-          <w:del w:id="77" w:author="Gavin Thomas Koma" w:date="2023-03-08T07:21:00Z"/>
+          <w:del w:id="78" w:author="Gavin Thomas Koma" w:date="2023-03-08T07:21:00Z"/>
         </w:rPr>
-        <w:pPrChange w:id="78" w:author="Gavin Thomas Koma" w:date="2023-03-08T07:21:00Z">
+        <w:pPrChange w:id="79" w:author="Gavin Thomas Koma" w:date="2023-03-08T07:21:00Z">
           <w:pPr>
             <w:jc w:val="center"/>
           </w:pPr>
         </w:pPrChange>
       </w:pPr>
-      <w:del w:id="79" w:author="Gavin Thomas Koma" w:date="2023-03-08T07:21:00Z">
+      <w:del w:id="80" w:author="Gavin Thomas Koma" w:date="2023-03-08T07:21:00Z">
         <w:r>
           <w:rPr>
+            <w:b w:val="0"/>
+            <w:bCs w:val="0"/>
+            <w:caps w:val="0"/>
             <w:noProof/>
           </w:rPr>
           <w:drawing>
@@ -2359,7 +2603,7 @@
                       <pic:cNvPicPr/>
                     </pic:nvPicPr>
                     <pic:blipFill rotWithShape="1">
-                      <a:blip r:embed="rId12"/>
+                      <a:blip r:embed="rId15"/>
                       <a:srcRect b="46585"/>
                       <a:stretch/>
                     </pic:blipFill>
@@ -2392,13 +2636,13 @@
       <w:pPr>
         <w:pStyle w:val="Heading1"/>
         <w:rPr>
-          <w:del w:id="80" w:author="Gavin Thomas Koma" w:date="2023-03-08T07:21:00Z"/>
+          <w:del w:id="81" w:author="Gavin Thomas Koma" w:date="2023-03-08T07:21:00Z"/>
         </w:rPr>
-        <w:pPrChange w:id="81" w:author="Gavin Thomas Koma" w:date="2023-03-08T07:21:00Z">
+        <w:pPrChange w:id="82" w:author="Gavin Thomas Koma" w:date="2023-03-08T07:21:00Z">
           <w:pPr/>
         </w:pPrChange>
       </w:pPr>
-      <w:del w:id="82" w:author="Gavin Thomas Koma" w:date="2023-03-08T07:21:00Z">
+      <w:del w:id="83" w:author="Gavin Thomas Koma" w:date="2023-03-08T07:21:00Z">
         <w:r>
           <w:delText xml:space="preserve">The outputted value of the mean using the maximum likelihood estimation for the dataset with an intended mean of 1.00 is 1.00135. This is good as it was exactly as intended. The other datasets follow in that all of their means are incredibly close to the intended value. </w:delText>
         </w:r>
@@ -2408,13 +2652,13 @@
       <w:pPr>
         <w:pStyle w:val="Heading1"/>
         <w:rPr>
-          <w:del w:id="83" w:author="Gavin Thomas Koma" w:date="2023-03-08T07:21:00Z"/>
+          <w:del w:id="84" w:author="Gavin Thomas Koma" w:date="2023-03-08T07:21:00Z"/>
         </w:rPr>
-        <w:pPrChange w:id="84" w:author="Gavin Thomas Koma" w:date="2023-03-08T07:21:00Z">
+        <w:pPrChange w:id="85" w:author="Gavin Thomas Koma" w:date="2023-03-08T07:21:00Z">
           <w:pPr/>
         </w:pPrChange>
       </w:pPr>
-      <w:del w:id="85" w:author="Gavin Thomas Koma" w:date="2023-03-08T07:21:00Z">
+      <w:del w:id="86" w:author="Gavin Thomas Koma" w:date="2023-03-08T07:21:00Z">
         <w:r>
           <w:delText xml:space="preserve">The next goal of this task is to plot the estimated mean for the range of </w:delText>
         </w:r>
@@ -2434,15 +2678,18 @@
       <w:pPr>
         <w:pStyle w:val="Heading1"/>
         <w:rPr>
-          <w:del w:id="86" w:author="Gavin Thomas Koma" w:date="2023-03-08T07:21:00Z"/>
+          <w:del w:id="87" w:author="Gavin Thomas Koma" w:date="2023-03-08T07:21:00Z"/>
         </w:rPr>
-        <w:pPrChange w:id="87" w:author="Gavin Thomas Koma" w:date="2023-03-08T07:21:00Z">
+        <w:pPrChange w:id="88" w:author="Gavin Thomas Koma" w:date="2023-03-08T07:21:00Z">
           <w:pPr/>
         </w:pPrChange>
       </w:pPr>
-      <w:del w:id="88" w:author="Gavin Thomas Koma" w:date="2023-02-06T21:05:00Z">
+      <w:del w:id="89" w:author="Gavin Thomas Koma" w:date="2023-02-06T21:05:00Z">
         <w:r>
           <w:rPr>
+            <w:b w:val="0"/>
+            <w:bCs w:val="0"/>
+            <w:caps w:val="0"/>
             <w:noProof/>
           </w:rPr>
           <w:drawing>
@@ -2461,7 +2708,7 @@
                       <pic:cNvPicPr/>
                     </pic:nvPicPr>
                     <pic:blipFill>
-                      <a:blip r:embed="rId13"/>
+                      <a:blip r:embed="rId16"/>
                       <a:stretch>
                         <a:fillRect/>
                       </a:stretch>
@@ -2487,13 +2734,8 @@
       <w:pPr>
         <w:pStyle w:val="Heading1"/>
         <w:rPr>
-          <w:del w:id="89" w:author="Gavin Thomas Koma" w:date="2023-03-08T07:21:00Z"/>
+          <w:del w:id="90" w:author="Gavin Thomas Koma" w:date="2023-03-08T07:21:00Z"/>
         </w:rPr>
-        <w:pPrChange w:id="90" w:author="Gavin Thomas Koma" w:date="2023-03-08T07:21:00Z">
-          <w:pPr>
-            <w:pStyle w:val="Heading1"/>
-          </w:pPr>
-        </w:pPrChange>
       </w:pPr>
       <w:del w:id="91" w:author="Gavin Thomas Koma" w:date="2023-03-08T07:21:00Z">
         <w:r>
@@ -2540,13 +2782,8 @@
         <w:rPr>
           <w:del w:id="98" w:author="Gavin Thomas Koma" w:date="2023-03-08T07:21:00Z"/>
         </w:rPr>
-        <w:pPrChange w:id="99" w:author="Gavin Thomas Koma" w:date="2023-03-08T07:21:00Z">
-          <w:pPr>
-            <w:pStyle w:val="Heading1"/>
-          </w:pPr>
-        </w:pPrChange>
-      </w:pPr>
-      <w:del w:id="100" w:author="Gavin Thomas Koma" w:date="2023-03-08T07:21:00Z">
+      </w:pPr>
+      <w:del w:id="99" w:author="Gavin Thomas Koma" w:date="2023-03-08T07:21:00Z">
         <w:r>
           <w:delText>Task 4</w:delText>
         </w:r>
@@ -2556,9 +2793,9 @@
       <w:pPr>
         <w:pStyle w:val="Heading1"/>
         <w:rPr>
-          <w:del w:id="101" w:author="Gavin Thomas Koma" w:date="2023-02-06T22:28:00Z"/>
+          <w:del w:id="100" w:author="Gavin Thomas Koma" w:date="2023-02-06T22:28:00Z"/>
         </w:rPr>
-        <w:pPrChange w:id="102" w:author="Gavin Thomas Koma" w:date="2023-03-08T07:21:00Z">
+        <w:pPrChange w:id="101" w:author="Gavin Thomas Koma" w:date="2023-03-08T07:21:00Z">
           <w:pPr/>
         </w:pPrChange>
       </w:pPr>
@@ -2567,9 +2804,9 @@
       <w:pPr>
         <w:pStyle w:val="Heading1"/>
         <w:rPr>
-          <w:del w:id="103" w:author="Gavin Thomas Koma" w:date="2023-02-06T22:58:00Z"/>
+          <w:del w:id="102" w:author="Gavin Thomas Koma" w:date="2023-02-06T22:58:00Z"/>
         </w:rPr>
-        <w:pPrChange w:id="104" w:author="Gavin Thomas Koma" w:date="2023-03-08T07:21:00Z">
+        <w:pPrChange w:id="103" w:author="Gavin Thomas Koma" w:date="2023-03-08T07:21:00Z">
           <w:pPr/>
         </w:pPrChange>
       </w:pPr>
@@ -2578,9 +2815,9 @@
       <w:pPr>
         <w:pStyle w:val="Heading1"/>
         <w:rPr>
-          <w:del w:id="105" w:author="Gavin Thomas Koma" w:date="2023-03-08T07:21:00Z"/>
+          <w:del w:id="104" w:author="Gavin Thomas Koma" w:date="2023-03-08T07:21:00Z"/>
         </w:rPr>
-        <w:pPrChange w:id="106" w:author="Gavin Thomas Koma" w:date="2023-03-08T07:21:00Z">
+        <w:pPrChange w:id="105" w:author="Gavin Thomas Koma" w:date="2023-03-08T07:21:00Z">
           <w:pPr/>
         </w:pPrChange>
       </w:pPr>
@@ -2589,15 +2826,10 @@
       <w:pPr>
         <w:pStyle w:val="Heading1"/>
         <w:rPr>
-          <w:del w:id="107" w:author="Gavin Thomas Koma" w:date="2023-03-08T07:21:00Z"/>
+          <w:del w:id="106" w:author="Gavin Thomas Koma" w:date="2023-03-08T07:21:00Z"/>
         </w:rPr>
-        <w:pPrChange w:id="108" w:author="Gavin Thomas Koma" w:date="2023-03-08T07:21:00Z">
-          <w:pPr>
-            <w:pStyle w:val="Heading1"/>
-          </w:pPr>
-        </w:pPrChange>
-      </w:pPr>
-      <w:del w:id="109" w:author="Gavin Thomas Koma" w:date="2023-03-08T07:21:00Z">
+      </w:pPr>
+      <w:del w:id="107" w:author="Gavin Thomas Koma" w:date="2023-03-08T07:21:00Z">
         <w:r>
           <w:delText>Summary</w:delText>
         </w:r>
@@ -2607,7 +2839,7 @@
       <w:pPr>
         <w:pStyle w:val="Heading1"/>
         <w:pageBreakBefore/>
-        <w:pPrChange w:id="110" w:author="Gavin Thomas Koma" w:date="2023-03-08T07:21:00Z">
+        <w:pPrChange w:id="108" w:author="Gavin Thomas Koma" w:date="2023-03-08T07:21:00Z">
           <w:pPr/>
         </w:pPrChange>
       </w:pPr>
@@ -2617,8 +2849,8 @@
     <w:bookmarkEnd w:id="19"/>
     <w:p/>
     <w:sectPr>
-      <w:headerReference w:type="default" r:id="rId14"/>
-      <w:footerReference w:type="default" r:id="rId15"/>
+      <w:headerReference w:type="default" r:id="rId17"/>
+      <w:footerReference w:type="default" r:id="rId18"/>
       <w:pgSz w:w="12240" w:h="15840"/>
       <w:pgMar w:top="1440" w:right="1440" w:bottom="1440" w:left="1440" w:header="576" w:footer="360" w:gutter="0"/>
       <w:pgNumType w:start="1"/>
@@ -2681,12 +2913,12 @@
     <w:r>
       <w:tab/>
     </w:r>
-    <w:ins w:id="116" w:author="Gavin Thomas Koma" w:date="2023-02-06T22:58:00Z">
+    <w:ins w:id="114" w:author="Gavin Thomas Koma" w:date="2023-02-06T22:58:00Z">
       <w:r>
         <w:t>February 6th</w:t>
       </w:r>
     </w:ins>
-    <w:del w:id="117" w:author="Gavin Thomas Koma" w:date="2023-02-06T22:58:00Z">
+    <w:del w:id="115" w:author="Gavin Thomas Koma" w:date="2023-02-06T22:58:00Z">
       <w:r>
         <w:delText>January 6</w:delText>
       </w:r>
@@ -2747,12 +2979,12 @@
     <w:r>
       <w:t>0</w:t>
     </w:r>
-    <w:ins w:id="111" w:author="Gavin Thomas Koma" w:date="2023-03-08T07:21:00Z">
+    <w:ins w:id="109" w:author="Gavin Thomas Koma" w:date="2023-03-08T07:21:00Z">
       <w:r>
         <w:t>7</w:t>
       </w:r>
     </w:ins>
-    <w:del w:id="112" w:author="Gavin Thomas Koma" w:date="2023-03-08T07:21:00Z">
+    <w:del w:id="110" w:author="Gavin Thomas Koma" w:date="2023-03-08T07:21:00Z">
       <w:r>
         <w:delText>3</w:delText>
       </w:r>
@@ -2798,7 +3030,7 @@
       </w:rPr>
       <w:t xml:space="preserve"> of </w:t>
     </w:r>
-    <w:ins w:id="113" w:author="Gavin Thomas Koma" w:date="2023-02-06T22:58:00Z">
+    <w:ins w:id="111" w:author="Gavin Thomas Koma" w:date="2023-02-06T22:58:00Z">
       <w:r>
         <w:rPr>
           <w:rStyle w:val="PageNumber"/>
@@ -2806,7 +3038,7 @@
         <w:t>1</w:t>
       </w:r>
     </w:ins>
-    <w:ins w:id="114" w:author="Gavin Thomas Koma" w:date="2023-02-06T23:04:00Z">
+    <w:ins w:id="112" w:author="Gavin Thomas Koma" w:date="2023-02-06T23:04:00Z">
       <w:r>
         <w:rPr>
           <w:rStyle w:val="PageNumber"/>
@@ -2814,7 +3046,7 @@
         <w:t>1</w:t>
       </w:r>
     </w:ins>
-    <w:del w:id="115" w:author="Gavin Thomas Koma" w:date="2023-02-06T22:58:00Z">
+    <w:del w:id="113" w:author="Gavin Thomas Koma" w:date="2023-02-06T22:58:00Z">
       <w:r>
         <w:rPr>
           <w:rStyle w:val="PageNumber"/>
@@ -5889,6 +6121,412 @@
       <w:color w:val="808080"/>
     </w:rPr>
   </w:style>
+  <w:style w:type="table" w:styleId="TableGridLight">
+    <w:name w:val="Grid Table Light"/>
+    <w:basedOn w:val="TableNormal"/>
+    <w:uiPriority w:val="40"/>
+    <w:rsid w:val="00E45073"/>
+    <w:tblPr>
+      <w:tblBorders>
+        <w:top w:val="single" w:sz="4" w:space="0" w:color="BFBFBF" w:themeColor="background1" w:themeShade="BF"/>
+        <w:left w:val="single" w:sz="4" w:space="0" w:color="BFBFBF" w:themeColor="background1" w:themeShade="BF"/>
+        <w:bottom w:val="single" w:sz="4" w:space="0" w:color="BFBFBF" w:themeColor="background1" w:themeShade="BF"/>
+        <w:right w:val="single" w:sz="4" w:space="0" w:color="BFBFBF" w:themeColor="background1" w:themeShade="BF"/>
+        <w:insideH w:val="single" w:sz="4" w:space="0" w:color="BFBFBF" w:themeColor="background1" w:themeShade="BF"/>
+        <w:insideV w:val="single" w:sz="4" w:space="0" w:color="BFBFBF" w:themeColor="background1" w:themeShade="BF"/>
+      </w:tblBorders>
+    </w:tblPr>
+  </w:style>
+  <w:style w:type="table" w:styleId="PlainTable1">
+    <w:name w:val="Plain Table 1"/>
+    <w:basedOn w:val="TableNormal"/>
+    <w:uiPriority w:val="41"/>
+    <w:rsid w:val="00E45073"/>
+    <w:tblPr>
+      <w:tblStyleRowBandSize w:val="1"/>
+      <w:tblStyleColBandSize w:val="1"/>
+      <w:tblBorders>
+        <w:top w:val="single" w:sz="4" w:space="0" w:color="BFBFBF" w:themeColor="background1" w:themeShade="BF"/>
+        <w:left w:val="single" w:sz="4" w:space="0" w:color="BFBFBF" w:themeColor="background1" w:themeShade="BF"/>
+        <w:bottom w:val="single" w:sz="4" w:space="0" w:color="BFBFBF" w:themeColor="background1" w:themeShade="BF"/>
+        <w:right w:val="single" w:sz="4" w:space="0" w:color="BFBFBF" w:themeColor="background1" w:themeShade="BF"/>
+        <w:insideH w:val="single" w:sz="4" w:space="0" w:color="BFBFBF" w:themeColor="background1" w:themeShade="BF"/>
+        <w:insideV w:val="single" w:sz="4" w:space="0" w:color="BFBFBF" w:themeColor="background1" w:themeShade="BF"/>
+      </w:tblBorders>
+    </w:tblPr>
+    <w:tblStylePr w:type="firstRow">
+      <w:rPr>
+        <w:b/>
+        <w:bCs/>
+      </w:rPr>
+    </w:tblStylePr>
+    <w:tblStylePr w:type="lastRow">
+      <w:rPr>
+        <w:b/>
+        <w:bCs/>
+      </w:rPr>
+      <w:tblPr/>
+      <w:tcPr>
+        <w:tcBorders>
+          <w:top w:val="double" w:sz="4" w:space="0" w:color="BFBFBF" w:themeColor="background1" w:themeShade="BF"/>
+        </w:tcBorders>
+      </w:tcPr>
+    </w:tblStylePr>
+    <w:tblStylePr w:type="firstCol">
+      <w:rPr>
+        <w:b/>
+        <w:bCs/>
+      </w:rPr>
+    </w:tblStylePr>
+    <w:tblStylePr w:type="lastCol">
+      <w:rPr>
+        <w:b/>
+        <w:bCs/>
+      </w:rPr>
+    </w:tblStylePr>
+    <w:tblStylePr w:type="band1Vert">
+      <w:tblPr/>
+      <w:tcPr>
+        <w:shd w:val="clear" w:color="auto" w:fill="F2F2F2" w:themeFill="background1" w:themeFillShade="F2"/>
+      </w:tcPr>
+    </w:tblStylePr>
+    <w:tblStylePr w:type="band1Horz">
+      <w:tblPr/>
+      <w:tcPr>
+        <w:shd w:val="clear" w:color="auto" w:fill="F2F2F2" w:themeFill="background1" w:themeFillShade="F2"/>
+      </w:tcPr>
+    </w:tblStylePr>
+  </w:style>
+  <w:style w:type="table" w:styleId="PlainTable2">
+    <w:name w:val="Plain Table 2"/>
+    <w:basedOn w:val="TableNormal"/>
+    <w:uiPriority w:val="42"/>
+    <w:rsid w:val="00E45073"/>
+    <w:tblPr>
+      <w:tblStyleRowBandSize w:val="1"/>
+      <w:tblStyleColBandSize w:val="1"/>
+      <w:tblBorders>
+        <w:top w:val="single" w:sz="4" w:space="0" w:color="7F7F7F" w:themeColor="text1" w:themeTint="80"/>
+        <w:bottom w:val="single" w:sz="4" w:space="0" w:color="7F7F7F" w:themeColor="text1" w:themeTint="80"/>
+      </w:tblBorders>
+    </w:tblPr>
+    <w:tblStylePr w:type="firstRow">
+      <w:rPr>
+        <w:b/>
+        <w:bCs/>
+      </w:rPr>
+      <w:tblPr/>
+      <w:tcPr>
+        <w:tcBorders>
+          <w:bottom w:val="single" w:sz="4" w:space="0" w:color="7F7F7F" w:themeColor="text1" w:themeTint="80"/>
+        </w:tcBorders>
+      </w:tcPr>
+    </w:tblStylePr>
+    <w:tblStylePr w:type="lastRow">
+      <w:rPr>
+        <w:b/>
+        <w:bCs/>
+      </w:rPr>
+      <w:tblPr/>
+      <w:tcPr>
+        <w:tcBorders>
+          <w:top w:val="single" w:sz="4" w:space="0" w:color="7F7F7F" w:themeColor="text1" w:themeTint="80"/>
+        </w:tcBorders>
+      </w:tcPr>
+    </w:tblStylePr>
+    <w:tblStylePr w:type="firstCol">
+      <w:rPr>
+        <w:b/>
+        <w:bCs/>
+      </w:rPr>
+    </w:tblStylePr>
+    <w:tblStylePr w:type="lastCol">
+      <w:rPr>
+        <w:b/>
+        <w:bCs/>
+      </w:rPr>
+    </w:tblStylePr>
+    <w:tblStylePr w:type="band1Vert">
+      <w:tblPr/>
+      <w:tcPr>
+        <w:tcBorders>
+          <w:left w:val="single" w:sz="4" w:space="0" w:color="7F7F7F" w:themeColor="text1" w:themeTint="80"/>
+          <w:right w:val="single" w:sz="4" w:space="0" w:color="7F7F7F" w:themeColor="text1" w:themeTint="80"/>
+        </w:tcBorders>
+      </w:tcPr>
+    </w:tblStylePr>
+    <w:tblStylePr w:type="band2Vert">
+      <w:tblPr/>
+      <w:tcPr>
+        <w:tcBorders>
+          <w:left w:val="single" w:sz="4" w:space="0" w:color="7F7F7F" w:themeColor="text1" w:themeTint="80"/>
+          <w:right w:val="single" w:sz="4" w:space="0" w:color="7F7F7F" w:themeColor="text1" w:themeTint="80"/>
+        </w:tcBorders>
+      </w:tcPr>
+    </w:tblStylePr>
+    <w:tblStylePr w:type="band1Horz">
+      <w:tblPr/>
+      <w:tcPr>
+        <w:tcBorders>
+          <w:top w:val="single" w:sz="4" w:space="0" w:color="7F7F7F" w:themeColor="text1" w:themeTint="80"/>
+          <w:bottom w:val="single" w:sz="4" w:space="0" w:color="7F7F7F" w:themeColor="text1" w:themeTint="80"/>
+        </w:tcBorders>
+      </w:tcPr>
+    </w:tblStylePr>
+  </w:style>
+  <w:style w:type="table" w:styleId="PlainTable3">
+    <w:name w:val="Plain Table 3"/>
+    <w:basedOn w:val="TableNormal"/>
+    <w:uiPriority w:val="43"/>
+    <w:rsid w:val="00E45073"/>
+    <w:tblPr>
+      <w:tblStyleRowBandSize w:val="1"/>
+      <w:tblStyleColBandSize w:val="1"/>
+    </w:tblPr>
+    <w:tblStylePr w:type="firstRow">
+      <w:rPr>
+        <w:b/>
+        <w:bCs/>
+        <w:caps/>
+      </w:rPr>
+      <w:tblPr/>
+      <w:tcPr>
+        <w:tcBorders>
+          <w:bottom w:val="single" w:sz="4" w:space="0" w:color="7F7F7F" w:themeColor="text1" w:themeTint="80"/>
+        </w:tcBorders>
+      </w:tcPr>
+    </w:tblStylePr>
+    <w:tblStylePr w:type="lastRow">
+      <w:rPr>
+        <w:b/>
+        <w:bCs/>
+        <w:caps/>
+      </w:rPr>
+      <w:tblPr/>
+      <w:tcPr>
+        <w:tcBorders>
+          <w:top w:val="nil"/>
+        </w:tcBorders>
+      </w:tcPr>
+    </w:tblStylePr>
+    <w:tblStylePr w:type="firstCol">
+      <w:rPr>
+        <w:b/>
+        <w:bCs/>
+        <w:caps/>
+      </w:rPr>
+      <w:tblPr/>
+      <w:tcPr>
+        <w:tcBorders>
+          <w:right w:val="single" w:sz="4" w:space="0" w:color="7F7F7F" w:themeColor="text1" w:themeTint="80"/>
+        </w:tcBorders>
+      </w:tcPr>
+    </w:tblStylePr>
+    <w:tblStylePr w:type="lastCol">
+      <w:rPr>
+        <w:b/>
+        <w:bCs/>
+        <w:caps/>
+      </w:rPr>
+      <w:tblPr/>
+      <w:tcPr>
+        <w:tcBorders>
+          <w:left w:val="nil"/>
+        </w:tcBorders>
+      </w:tcPr>
+    </w:tblStylePr>
+    <w:tblStylePr w:type="band1Vert">
+      <w:tblPr/>
+      <w:tcPr>
+        <w:shd w:val="clear" w:color="auto" w:fill="F2F2F2" w:themeFill="background1" w:themeFillShade="F2"/>
+      </w:tcPr>
+    </w:tblStylePr>
+    <w:tblStylePr w:type="band1Horz">
+      <w:tblPr/>
+      <w:tcPr>
+        <w:shd w:val="clear" w:color="auto" w:fill="F2F2F2" w:themeFill="background1" w:themeFillShade="F2"/>
+      </w:tcPr>
+    </w:tblStylePr>
+    <w:tblStylePr w:type="neCell">
+      <w:tblPr/>
+      <w:tcPr>
+        <w:tcBorders>
+          <w:left w:val="nil"/>
+        </w:tcBorders>
+      </w:tcPr>
+    </w:tblStylePr>
+    <w:tblStylePr w:type="nwCell">
+      <w:tblPr/>
+      <w:tcPr>
+        <w:tcBorders>
+          <w:right w:val="nil"/>
+        </w:tcBorders>
+      </w:tcPr>
+    </w:tblStylePr>
+  </w:style>
+  <w:style w:type="table" w:styleId="PlainTable5">
+    <w:name w:val="Plain Table 5"/>
+    <w:basedOn w:val="TableNormal"/>
+    <w:uiPriority w:val="45"/>
+    <w:rsid w:val="00E45073"/>
+    <w:tblPr>
+      <w:tblStyleRowBandSize w:val="1"/>
+      <w:tblStyleColBandSize w:val="1"/>
+    </w:tblPr>
+    <w:tblStylePr w:type="firstRow">
+      <w:rPr>
+        <w:rFonts w:asciiTheme="majorHAnsi" w:eastAsiaTheme="majorEastAsia" w:hAnsiTheme="majorHAnsi" w:cstheme="majorBidi"/>
+        <w:i/>
+        <w:iCs/>
+        <w:sz w:val="26"/>
+      </w:rPr>
+      <w:tblPr/>
+      <w:tcPr>
+        <w:tcBorders>
+          <w:bottom w:val="single" w:sz="4" w:space="0" w:color="7F7F7F" w:themeColor="text1" w:themeTint="80"/>
+        </w:tcBorders>
+        <w:shd w:val="clear" w:color="auto" w:fill="FFFFFF" w:themeFill="background1"/>
+      </w:tcPr>
+    </w:tblStylePr>
+    <w:tblStylePr w:type="lastRow">
+      <w:rPr>
+        <w:rFonts w:asciiTheme="majorHAnsi" w:eastAsiaTheme="majorEastAsia" w:hAnsiTheme="majorHAnsi" w:cstheme="majorBidi"/>
+        <w:i/>
+        <w:iCs/>
+        <w:sz w:val="26"/>
+      </w:rPr>
+      <w:tblPr/>
+      <w:tcPr>
+        <w:tcBorders>
+          <w:top w:val="single" w:sz="4" w:space="0" w:color="7F7F7F" w:themeColor="text1" w:themeTint="80"/>
+        </w:tcBorders>
+        <w:shd w:val="clear" w:color="auto" w:fill="FFFFFF" w:themeFill="background1"/>
+      </w:tcPr>
+    </w:tblStylePr>
+    <w:tblStylePr w:type="firstCol">
+      <w:pPr>
+        <w:jc w:val="right"/>
+      </w:pPr>
+      <w:rPr>
+        <w:rFonts w:asciiTheme="majorHAnsi" w:eastAsiaTheme="majorEastAsia" w:hAnsiTheme="majorHAnsi" w:cstheme="majorBidi"/>
+        <w:i/>
+        <w:iCs/>
+        <w:sz w:val="26"/>
+      </w:rPr>
+      <w:tblPr/>
+      <w:tcPr>
+        <w:tcBorders>
+          <w:right w:val="single" w:sz="4" w:space="0" w:color="7F7F7F" w:themeColor="text1" w:themeTint="80"/>
+        </w:tcBorders>
+        <w:shd w:val="clear" w:color="auto" w:fill="FFFFFF" w:themeFill="background1"/>
+      </w:tcPr>
+    </w:tblStylePr>
+    <w:tblStylePr w:type="lastCol">
+      <w:rPr>
+        <w:rFonts w:asciiTheme="majorHAnsi" w:eastAsiaTheme="majorEastAsia" w:hAnsiTheme="majorHAnsi" w:cstheme="majorBidi"/>
+        <w:i/>
+        <w:iCs/>
+        <w:sz w:val="26"/>
+      </w:rPr>
+      <w:tblPr/>
+      <w:tcPr>
+        <w:tcBorders>
+          <w:left w:val="single" w:sz="4" w:space="0" w:color="7F7F7F" w:themeColor="text1" w:themeTint="80"/>
+        </w:tcBorders>
+        <w:shd w:val="clear" w:color="auto" w:fill="FFFFFF" w:themeFill="background1"/>
+      </w:tcPr>
+    </w:tblStylePr>
+    <w:tblStylePr w:type="band1Vert">
+      <w:tblPr/>
+      <w:tcPr>
+        <w:shd w:val="clear" w:color="auto" w:fill="F2F2F2" w:themeFill="background1" w:themeFillShade="F2"/>
+      </w:tcPr>
+    </w:tblStylePr>
+    <w:tblStylePr w:type="band1Horz">
+      <w:tblPr/>
+      <w:tcPr>
+        <w:shd w:val="clear" w:color="auto" w:fill="F2F2F2" w:themeFill="background1" w:themeFillShade="F2"/>
+      </w:tcPr>
+    </w:tblStylePr>
+    <w:tblStylePr w:type="neCell">
+      <w:tblPr/>
+      <w:tcPr>
+        <w:tcBorders>
+          <w:left w:val="nil"/>
+        </w:tcBorders>
+      </w:tcPr>
+    </w:tblStylePr>
+    <w:tblStylePr w:type="nwCell">
+      <w:tblPr/>
+      <w:tcPr>
+        <w:tcBorders>
+          <w:right w:val="nil"/>
+        </w:tcBorders>
+      </w:tcPr>
+    </w:tblStylePr>
+    <w:tblStylePr w:type="seCell">
+      <w:tblPr/>
+      <w:tcPr>
+        <w:tcBorders>
+          <w:left w:val="nil"/>
+        </w:tcBorders>
+      </w:tcPr>
+    </w:tblStylePr>
+    <w:tblStylePr w:type="swCell">
+      <w:tblPr/>
+      <w:tcPr>
+        <w:tcBorders>
+          <w:right w:val="nil"/>
+        </w:tcBorders>
+      </w:tcPr>
+    </w:tblStylePr>
+  </w:style>
+  <w:style w:type="table" w:styleId="PlainTable4">
+    <w:name w:val="Plain Table 4"/>
+    <w:basedOn w:val="TableNormal"/>
+    <w:uiPriority w:val="44"/>
+    <w:rsid w:val="00E45073"/>
+    <w:tblPr>
+      <w:tblStyleRowBandSize w:val="1"/>
+      <w:tblStyleColBandSize w:val="1"/>
+    </w:tblPr>
+    <w:tblStylePr w:type="firstRow">
+      <w:rPr>
+        <w:b/>
+        <w:bCs/>
+      </w:rPr>
+    </w:tblStylePr>
+    <w:tblStylePr w:type="lastRow">
+      <w:rPr>
+        <w:b/>
+        <w:bCs/>
+      </w:rPr>
+    </w:tblStylePr>
+    <w:tblStylePr w:type="firstCol">
+      <w:rPr>
+        <w:b/>
+        <w:bCs/>
+      </w:rPr>
+    </w:tblStylePr>
+    <w:tblStylePr w:type="lastCol">
+      <w:rPr>
+        <w:b/>
+        <w:bCs/>
+      </w:rPr>
+    </w:tblStylePr>
+    <w:tblStylePr w:type="band1Vert">
+      <w:tblPr/>
+      <w:tcPr>
+        <w:shd w:val="clear" w:color="auto" w:fill="F2F2F2" w:themeFill="background1" w:themeFillShade="F2"/>
+      </w:tcPr>
+    </w:tblStylePr>
+    <w:tblStylePr w:type="band1Horz">
+      <w:tblPr/>
+      <w:tcPr>
+        <w:shd w:val="clear" w:color="auto" w:fill="F2F2F2" w:themeFill="background1" w:themeFillShade="F2"/>
+      </w:tcPr>
+    </w:tblStylePr>
+  </w:style>
 </w:styles>
 </file>
 

</xml_diff>